<commit_message>
Contingut de la web descarregat a fitxer i vàries proves amb el beautiful soup
</commit_message>
<xml_diff>
--- a/Pràctica 1.docx
+++ b/Pràctica 1.docx
@@ -276,13 +276,7 @@
               <w:cnfStyle w:val="000000000000" w:firstRow="0" w:lastRow="0" w:firstColumn="0" w:lastColumn="0" w:oddVBand="0" w:evenVBand="0" w:oddHBand="0" w:evenHBand="0" w:firstRowFirstColumn="0" w:firstRowLastColumn="0" w:lastRowFirstColumn="0" w:lastRowLastColumn="0"/>
             </w:pPr>
             <w:r>
-              <w:t>Maria Begoña Felip</w:t>
-            </w:r>
-            <w:r>
-              <w:t xml:space="preserve">, </w:t>
-            </w:r>
-            <w:r>
-              <w:t>Vicenç Pio</w:t>
+              <w:t>Maria Begoña Felip, Vicenç Pio</w:t>
             </w:r>
           </w:p>
         </w:tc>
@@ -385,13 +379,7 @@
         </w:numPr>
       </w:pPr>
       <w:r>
-        <w:t>A</w:t>
-      </w:r>
-      <w:r>
-        <w:t>rxiu robots.tx</w:t>
-      </w:r>
-      <w:r>
-        <w:t>t</w:t>
+        <w:t>Arxiu robots.txt</w:t>
       </w:r>
     </w:p>
     <w:p>
@@ -403,10 +391,7 @@
         </w:numPr>
       </w:pPr>
       <w:r>
-        <w:t>M</w:t>
-      </w:r>
-      <w:r>
-        <w:t>apa del lloc web</w:t>
+        <w:t>Mapa del lloc web</w:t>
       </w:r>
     </w:p>
     <w:p>
@@ -426,10 +411,7 @@
         </w:numPr>
       </w:pPr>
       <w:r>
-        <w:t>L</w:t>
-      </w:r>
-      <w:r>
-        <w:t>a seva grandària</w:t>
+        <w:t>La seva grandària</w:t>
       </w:r>
     </w:p>
     <w:p>
@@ -483,10 +465,49 @@
         </w:numPr>
       </w:pPr>
       <w:r>
-        <w:t>L</w:t>
-      </w:r>
-      <w:r>
-        <w:t>a tecnologia emprada</w:t>
+        <w:t>La tecnologia emprada</w:t>
+      </w:r>
+    </w:p>
+    <w:p>
+      <w:r>
+        <w:rPr>
+          <w:noProof/>
+        </w:rPr>
+        <w:drawing>
+          <wp:inline distT="0" distB="0" distL="0" distR="0" wp14:anchorId="217615EE" wp14:editId="04175B60">
+            <wp:extent cx="5400040" cy="388620"/>
+            <wp:effectExtent l="0" t="0" r="0" b="0"/>
+            <wp:docPr id="2" name="Imagen 2"/>
+            <wp:cNvGraphicFramePr>
+              <a:graphicFrameLocks xmlns:a="http://schemas.openxmlformats.org/drawingml/2006/main" noChangeAspect="1"/>
+            </wp:cNvGraphicFramePr>
+            <a:graphic xmlns:a="http://schemas.openxmlformats.org/drawingml/2006/main">
+              <a:graphicData uri="http://schemas.openxmlformats.org/drawingml/2006/picture">
+                <pic:pic xmlns:pic="http://schemas.openxmlformats.org/drawingml/2006/picture">
+                  <pic:nvPicPr>
+                    <pic:cNvPr id="1" name=""/>
+                    <pic:cNvPicPr/>
+                  </pic:nvPicPr>
+                  <pic:blipFill>
+                    <a:blip r:embed="rId8"/>
+                    <a:stretch>
+                      <a:fillRect/>
+                    </a:stretch>
+                  </pic:blipFill>
+                  <pic:spPr>
+                    <a:xfrm>
+                      <a:off x="0" y="0"/>
+                      <a:ext cx="5400040" cy="388620"/>
+                    </a:xfrm>
+                    <a:prstGeom prst="rect">
+                      <a:avLst/>
+                    </a:prstGeom>
+                  </pic:spPr>
+                </pic:pic>
+              </a:graphicData>
+            </a:graphic>
+          </wp:inline>
+        </w:drawing>
       </w:r>
     </w:p>
     <w:p>
@@ -498,14 +519,53 @@
         </w:numPr>
       </w:pPr>
       <w:r>
-        <w:t>E</w:t>
-      </w:r>
-      <w:r>
-        <w:t>l propietari del lloc web</w:t>
+        <w:t>El propietari del lloc web</w:t>
+      </w:r>
+    </w:p>
+    <w:p>
+      <w:r>
+        <w:rPr>
+          <w:noProof/>
+        </w:rPr>
+        <w:drawing>
+          <wp:inline distT="0" distB="0" distL="0" distR="0" wp14:anchorId="771C1A0C" wp14:editId="50FE0EF2">
+            <wp:extent cx="3750287" cy="3657600"/>
+            <wp:effectExtent l="0" t="0" r="3175" b="0"/>
+            <wp:docPr id="3" name="Imagen 3"/>
+            <wp:cNvGraphicFramePr>
+              <a:graphicFrameLocks xmlns:a="http://schemas.openxmlformats.org/drawingml/2006/main" noChangeAspect="1"/>
+            </wp:cNvGraphicFramePr>
+            <a:graphic xmlns:a="http://schemas.openxmlformats.org/drawingml/2006/main">
+              <a:graphicData uri="http://schemas.openxmlformats.org/drawingml/2006/picture">
+                <pic:pic xmlns:pic="http://schemas.openxmlformats.org/drawingml/2006/picture">
+                  <pic:nvPicPr>
+                    <pic:cNvPr id="1" name=""/>
+                    <pic:cNvPicPr/>
+                  </pic:nvPicPr>
+                  <pic:blipFill>
+                    <a:blip r:embed="rId9"/>
+                    <a:stretch>
+                      <a:fillRect/>
+                    </a:stretch>
+                  </pic:blipFill>
+                  <pic:spPr>
+                    <a:xfrm>
+                      <a:off x="0" y="0"/>
+                      <a:ext cx="3772217" cy="3678988"/>
+                    </a:xfrm>
+                    <a:prstGeom prst="rect">
+                      <a:avLst/>
+                    </a:prstGeom>
+                  </pic:spPr>
+                </pic:pic>
+              </a:graphicData>
+            </a:graphic>
+          </wp:inline>
+        </w:drawing>
       </w:r>
     </w:p>
     <w:sectPr>
-      <w:headerReference w:type="default" r:id="rId8"/>
+      <w:headerReference w:type="default" r:id="rId10"/>
       <w:pgSz w:w="11906" w:h="16838"/>
       <w:pgMar w:top="1417" w:right="1701" w:bottom="1417" w:left="1701" w:header="708" w:footer="708" w:gutter="0"/>
       <w:cols w:space="708"/>

</xml_diff>